<commit_message>
outline for ethics essayyyy
</commit_message>
<xml_diff>
--- a/Ethics Essay 1.docx
+++ b/Ethics Essay 1.docx
@@ -95,7 +95,382 @@
           <w:sz w:val="24"/>
           <w:szCs w:val="24"/>
         </w:rPr>
-        <w:t xml:space="preserve">intro! </w:t>
+        <w:t>intro! (</w:t>
+      </w:r>
+      <w:proofErr w:type="gramStart"/>
+      <w:r>
+        <w:rPr>
+          <w:rFonts w:ascii="Times New Roman" w:hAnsi="Times New Roman" w:cs="Times New Roman"/>
+          <w:sz w:val="24"/>
+          <w:szCs w:val="24"/>
+        </w:rPr>
+        <w:t>short</w:t>
+      </w:r>
+      <w:proofErr w:type="gramEnd"/>
+      <w:r>
+        <w:rPr>
+          <w:rFonts w:ascii="Times New Roman" w:hAnsi="Times New Roman" w:cs="Times New Roman"/>
+          <w:sz w:val="24"/>
+          <w:szCs w:val="24"/>
+        </w:rPr>
+        <w:t xml:space="preserve">: 2 – 3 paragraphs) </w:t>
+      </w:r>
+      <w:r>
+        <w:rPr>
+          <w:rFonts w:ascii="Times New Roman" w:hAnsi="Times New Roman" w:cs="Times New Roman"/>
+          <w:sz w:val="24"/>
+          <w:szCs w:val="24"/>
+        </w:rPr>
+        <w:t>this is my issue &lt;</w:t>
+      </w:r>
+      <w:proofErr w:type="spellStart"/>
+      <w:r>
+        <w:rPr>
+          <w:rFonts w:ascii="Times New Roman" w:hAnsi="Times New Roman" w:cs="Times New Roman"/>
+          <w:sz w:val="24"/>
+          <w:szCs w:val="24"/>
+        </w:rPr>
+        <w:t>facebook</w:t>
+      </w:r>
+      <w:proofErr w:type="spellEnd"/>
+      <w:r>
+        <w:rPr>
+          <w:rFonts w:ascii="Times New Roman" w:hAnsi="Times New Roman" w:cs="Times New Roman"/>
+          <w:sz w:val="24"/>
+          <w:szCs w:val="24"/>
+        </w:rPr>
+        <w:t xml:space="preserve"> making people sad</w:t>
+      </w:r>
+      <w:r>
+        <w:rPr>
+          <w:rFonts w:ascii="Times New Roman" w:hAnsi="Times New Roman" w:cs="Times New Roman"/>
+          <w:sz w:val="24"/>
+          <w:szCs w:val="24"/>
+        </w:rPr>
+        <w:t xml:space="preserve"> without their knowledge</w:t>
+      </w:r>
+      <w:r>
+        <w:rPr>
+          <w:rFonts w:ascii="Times New Roman" w:hAnsi="Times New Roman" w:cs="Times New Roman"/>
+          <w:sz w:val="24"/>
+          <w:szCs w:val="24"/>
+        </w:rPr>
+        <w:t>&gt;</w:t>
+      </w:r>
+      <w:r>
+        <w:rPr>
+          <w:rFonts w:ascii="Times New Roman" w:hAnsi="Times New Roman" w:cs="Times New Roman"/>
+          <w:sz w:val="24"/>
+          <w:szCs w:val="24"/>
+        </w:rPr>
+        <w:t>. These are the ways people respond to this issue (this is where people disagree)</w:t>
+      </w:r>
+      <w:r>
+        <w:rPr>
+          <w:rFonts w:ascii="Times New Roman" w:hAnsi="Times New Roman" w:cs="Times New Roman"/>
+          <w:sz w:val="24"/>
+          <w:szCs w:val="24"/>
+        </w:rPr>
+        <w:t xml:space="preserve">: </w:t>
+      </w:r>
+      <w:r>
+        <w:rPr>
+          <w:rFonts w:ascii="Times New Roman" w:hAnsi="Times New Roman" w:cs="Times New Roman"/>
+          <w:sz w:val="24"/>
+          <w:szCs w:val="24"/>
+        </w:rPr>
+        <w:t xml:space="preserve">So the question is, was </w:t>
+      </w:r>
+      <w:proofErr w:type="spellStart"/>
+      <w:r>
+        <w:rPr>
+          <w:rFonts w:ascii="Times New Roman" w:hAnsi="Times New Roman" w:cs="Times New Roman"/>
+          <w:sz w:val="24"/>
+          <w:szCs w:val="24"/>
+        </w:rPr>
+        <w:t>fb</w:t>
+      </w:r>
+      <w:proofErr w:type="spellEnd"/>
+      <w:r>
+        <w:rPr>
+          <w:rFonts w:ascii="Times New Roman" w:hAnsi="Times New Roman" w:cs="Times New Roman"/>
+          <w:sz w:val="24"/>
+          <w:szCs w:val="24"/>
+        </w:rPr>
+        <w:t xml:space="preserve"> right to do this?? YES: &lt;you agreed to </w:t>
+      </w:r>
+      <w:proofErr w:type="gramStart"/>
+      <w:r>
+        <w:rPr>
+          <w:rFonts w:ascii="Times New Roman" w:hAnsi="Times New Roman" w:cs="Times New Roman"/>
+          <w:sz w:val="24"/>
+          <w:szCs w:val="24"/>
+        </w:rPr>
+        <w:t>it :O</w:t>
+      </w:r>
+      <w:proofErr w:type="gramEnd"/>
+      <w:r>
+        <w:rPr>
+          <w:rFonts w:ascii="Times New Roman" w:hAnsi="Times New Roman" w:cs="Times New Roman"/>
+          <w:sz w:val="24"/>
+          <w:szCs w:val="24"/>
+        </w:rPr>
+        <w:t>&gt;, but NO: &lt;come on man, did you really agree to it though?&gt;.</w:t>
+      </w:r>
+      <w:r>
+        <w:rPr>
+          <w:rFonts w:ascii="Times New Roman" w:hAnsi="Times New Roman" w:cs="Times New Roman"/>
+          <w:sz w:val="24"/>
+          <w:szCs w:val="24"/>
+        </w:rPr>
+        <w:t xml:space="preserve"> </w:t>
+      </w:r>
+    </w:p>
+    <w:p>
+      <w:pPr>
+        <w:rPr>
+          <w:rFonts w:ascii="Times New Roman" w:hAnsi="Times New Roman" w:cs="Times New Roman"/>
+          <w:sz w:val="24"/>
+          <w:szCs w:val="24"/>
+        </w:rPr>
+      </w:pPr>
+      <w:r>
+        <w:rPr>
+          <w:rFonts w:ascii="Times New Roman" w:hAnsi="Times New Roman" w:cs="Times New Roman"/>
+          <w:sz w:val="24"/>
+          <w:szCs w:val="24"/>
+        </w:rPr>
+        <w:t>Part 2: This is my argument</w:t>
+      </w:r>
+      <w:r>
+        <w:rPr>
+          <w:rFonts w:ascii="Times New Roman" w:hAnsi="Times New Roman" w:cs="Times New Roman"/>
+          <w:sz w:val="24"/>
+          <w:szCs w:val="24"/>
+        </w:rPr>
+        <w:t xml:space="preserve">! </w:t>
+      </w:r>
+      <w:r>
+        <w:rPr>
+          <w:rFonts w:ascii="Times New Roman" w:hAnsi="Times New Roman" w:cs="Times New Roman"/>
+          <w:sz w:val="24"/>
+          <w:szCs w:val="24"/>
+        </w:rPr>
+        <w:t xml:space="preserve">FACEBOOK IS NOT RIGHT TO DO THIS. </w:t>
+      </w:r>
+      <w:proofErr w:type="gramStart"/>
+      <w:r>
+        <w:rPr>
+          <w:rFonts w:ascii="Times New Roman" w:hAnsi="Times New Roman" w:cs="Times New Roman"/>
+          <w:sz w:val="24"/>
+          <w:szCs w:val="24"/>
+        </w:rPr>
+        <w:t>it</w:t>
+      </w:r>
+      <w:proofErr w:type="gramEnd"/>
+      <w:r>
+        <w:rPr>
+          <w:rFonts w:ascii="Times New Roman" w:hAnsi="Times New Roman" w:cs="Times New Roman"/>
+          <w:sz w:val="24"/>
+          <w:szCs w:val="24"/>
+        </w:rPr>
+        <w:t xml:space="preserve"> is </w:t>
+      </w:r>
+      <w:r>
+        <w:rPr>
+          <w:rFonts w:ascii="Times New Roman" w:hAnsi="Times New Roman" w:cs="Times New Roman"/>
+          <w:sz w:val="24"/>
+          <w:szCs w:val="24"/>
+        </w:rPr>
+        <w:t>NOT m</w:t>
+      </w:r>
+      <w:r>
+        <w:rPr>
+          <w:rFonts w:ascii="Times New Roman" w:hAnsi="Times New Roman" w:cs="Times New Roman"/>
+          <w:sz w:val="24"/>
+          <w:szCs w:val="24"/>
+        </w:rPr>
+        <w:t xml:space="preserve">orally </w:t>
+      </w:r>
+      <w:r>
+        <w:rPr>
+          <w:rFonts w:ascii="Times New Roman" w:hAnsi="Times New Roman" w:cs="Times New Roman"/>
+          <w:sz w:val="24"/>
+          <w:szCs w:val="24"/>
+        </w:rPr>
+        <w:t xml:space="preserve">acceptable :&lt; because…??? </w:t>
+      </w:r>
+      <w:r>
+        <w:rPr>
+          <w:rFonts w:ascii="Times New Roman" w:hAnsi="Times New Roman" w:cs="Times New Roman"/>
+          <w:sz w:val="24"/>
+          <w:szCs w:val="24"/>
+        </w:rPr>
+        <w:t>You didn’t actually agree to it!</w:t>
+      </w:r>
+      <w:r>
+        <w:rPr>
+          <w:rFonts w:ascii="Times New Roman" w:hAnsi="Times New Roman" w:cs="Times New Roman"/>
+          <w:sz w:val="24"/>
+          <w:szCs w:val="24"/>
+        </w:rPr>
+        <w:t xml:space="preserve"> </w:t>
+      </w:r>
+    </w:p>
+    <w:p>
+      <w:pPr>
+        <w:rPr>
+          <w:rFonts w:ascii="Times New Roman" w:hAnsi="Times New Roman" w:cs="Times New Roman"/>
+          <w:sz w:val="24"/>
+          <w:szCs w:val="24"/>
+        </w:rPr>
+      </w:pPr>
+      <w:r>
+        <w:rPr>
+          <w:rFonts w:ascii="Times New Roman" w:hAnsi="Times New Roman" w:cs="Times New Roman"/>
+          <w:sz w:val="24"/>
+          <w:szCs w:val="24"/>
+        </w:rPr>
+        <w:t>P</w:t>
+      </w:r>
+      <w:r>
+        <w:rPr>
+          <w:rFonts w:ascii="Times New Roman" w:hAnsi="Times New Roman" w:cs="Times New Roman"/>
+          <w:sz w:val="24"/>
+          <w:szCs w:val="24"/>
+        </w:rPr>
+        <w:t>1</w:t>
+      </w:r>
+      <w:r>
+        <w:rPr>
+          <w:rFonts w:ascii="Times New Roman" w:hAnsi="Times New Roman" w:cs="Times New Roman"/>
+          <w:sz w:val="24"/>
+          <w:szCs w:val="24"/>
+        </w:rPr>
+        <w:t xml:space="preserve">: </w:t>
+      </w:r>
+      <w:proofErr w:type="spellStart"/>
+      <w:r>
+        <w:rPr>
+          <w:rFonts w:ascii="Times New Roman" w:hAnsi="Times New Roman" w:cs="Times New Roman"/>
+          <w:sz w:val="24"/>
+          <w:szCs w:val="24"/>
+        </w:rPr>
+        <w:t>facebook’s</w:t>
+      </w:r>
+      <w:proofErr w:type="spellEnd"/>
+      <w:r>
+        <w:rPr>
+          <w:rFonts w:ascii="Times New Roman" w:hAnsi="Times New Roman" w:cs="Times New Roman"/>
+          <w:sz w:val="24"/>
+          <w:szCs w:val="24"/>
+        </w:rPr>
+        <w:t xml:space="preserve"> thing they did counts as experimentation</w:t>
+      </w:r>
+    </w:p>
+    <w:p>
+      <w:pPr>
+        <w:rPr>
+          <w:rFonts w:ascii="Times New Roman" w:hAnsi="Times New Roman" w:cs="Times New Roman"/>
+          <w:sz w:val="24"/>
+          <w:szCs w:val="24"/>
+        </w:rPr>
+      </w:pPr>
+      <w:r>
+        <w:rPr>
+          <w:rFonts w:ascii="Times New Roman" w:hAnsi="Times New Roman" w:cs="Times New Roman"/>
+          <w:sz w:val="24"/>
+          <w:szCs w:val="24"/>
+        </w:rPr>
+        <w:tab/>
+        <w:t xml:space="preserve">Okay who would argue with </w:t>
+      </w:r>
+      <w:proofErr w:type="gramStart"/>
+      <w:r>
+        <w:rPr>
+          <w:rFonts w:ascii="Times New Roman" w:hAnsi="Times New Roman" w:cs="Times New Roman"/>
+          <w:sz w:val="24"/>
+          <w:szCs w:val="24"/>
+        </w:rPr>
+        <w:t>this.</w:t>
+      </w:r>
+      <w:proofErr w:type="gramEnd"/>
+      <w:r>
+        <w:rPr>
+          <w:rFonts w:ascii="Times New Roman" w:hAnsi="Times New Roman" w:cs="Times New Roman"/>
+          <w:sz w:val="24"/>
+          <w:szCs w:val="24"/>
+        </w:rPr>
+        <w:t xml:space="preserve"> Insert definition of experiment.</w:t>
+      </w:r>
+    </w:p>
+    <w:p>
+      <w:pPr>
+        <w:rPr>
+          <w:rFonts w:ascii="Times New Roman" w:hAnsi="Times New Roman" w:cs="Times New Roman"/>
+          <w:sz w:val="24"/>
+          <w:szCs w:val="24"/>
+        </w:rPr>
+      </w:pPr>
+      <w:r>
+        <w:rPr>
+          <w:rFonts w:ascii="Times New Roman" w:hAnsi="Times New Roman" w:cs="Times New Roman"/>
+          <w:sz w:val="24"/>
+          <w:szCs w:val="24"/>
+        </w:rPr>
+        <w:t>P</w:t>
+      </w:r>
+      <w:r>
+        <w:rPr>
+          <w:rFonts w:ascii="Times New Roman" w:hAnsi="Times New Roman" w:cs="Times New Roman"/>
+          <w:sz w:val="24"/>
+          <w:szCs w:val="24"/>
+        </w:rPr>
+        <w:t>2</w:t>
+      </w:r>
+      <w:r>
+        <w:rPr>
+          <w:rFonts w:ascii="Times New Roman" w:hAnsi="Times New Roman" w:cs="Times New Roman"/>
+          <w:sz w:val="24"/>
+          <w:szCs w:val="24"/>
+        </w:rPr>
+        <w:t>: you need to tell people before you experiment on them, or else that’s morally wrong</w:t>
+      </w:r>
+    </w:p>
+    <w:p>
+      <w:pPr>
+        <w:ind w:firstLine="720"/>
+        <w:rPr>
+          <w:rFonts w:ascii="Times New Roman" w:hAnsi="Times New Roman" w:cs="Times New Roman"/>
+          <w:sz w:val="24"/>
+          <w:szCs w:val="24"/>
+        </w:rPr>
+      </w:pPr>
+      <w:r>
+        <w:rPr>
+          <w:rFonts w:ascii="Times New Roman" w:hAnsi="Times New Roman" w:cs="Times New Roman"/>
+          <w:sz w:val="24"/>
+          <w:szCs w:val="24"/>
+        </w:rPr>
+        <w:t xml:space="preserve">BECAUSE: otherwise, they don’t get to back out (stop using </w:t>
+      </w:r>
+      <w:proofErr w:type="spellStart"/>
+      <w:r>
+        <w:rPr>
+          <w:rFonts w:ascii="Times New Roman" w:hAnsi="Times New Roman" w:cs="Times New Roman"/>
+          <w:sz w:val="24"/>
+          <w:szCs w:val="24"/>
+        </w:rPr>
+        <w:t>fb</w:t>
+      </w:r>
+      <w:proofErr w:type="spellEnd"/>
+      <w:r>
+        <w:rPr>
+          <w:rFonts w:ascii="Times New Roman" w:hAnsi="Times New Roman" w:cs="Times New Roman"/>
+          <w:sz w:val="24"/>
+          <w:szCs w:val="24"/>
+        </w:rPr>
+        <w:t xml:space="preserve"> for the duration of the experiment) and that means you’re taking away their choice to control w</w:t>
       </w:r>
       <w:bookmarkStart w:id="0" w:name="_GoBack"/>
       <w:bookmarkEnd w:id="0"/>
@@ -105,83 +480,383 @@
           <w:sz w:val="24"/>
           <w:szCs w:val="24"/>
         </w:rPr>
-        <w:t xml:space="preserve">(short: 2 – 3 paragraphs) </w:t>
-      </w:r>
-      <w:r>
-        <w:rPr>
-          <w:rFonts w:ascii="Times New Roman" w:hAnsi="Times New Roman" w:cs="Times New Roman"/>
-          <w:sz w:val="24"/>
-          <w:szCs w:val="24"/>
-        </w:rPr>
-        <w:t>this is my issue. These are the ways people respond to this issue (this is where people disagree).</w:t>
-      </w:r>
-    </w:p>
-    <w:p>
-      <w:pPr>
-        <w:rPr>
-          <w:rFonts w:ascii="Times New Roman" w:hAnsi="Times New Roman" w:cs="Times New Roman"/>
-          <w:sz w:val="24"/>
-          <w:szCs w:val="24"/>
-        </w:rPr>
-      </w:pPr>
-      <w:r>
-        <w:rPr>
-          <w:rFonts w:ascii="Times New Roman" w:hAnsi="Times New Roman" w:cs="Times New Roman"/>
-          <w:sz w:val="24"/>
-          <w:szCs w:val="24"/>
-        </w:rPr>
-        <w:t>Part 2: This is my argument</w:t>
-      </w:r>
-      <w:r>
-        <w:rPr>
-          <w:rFonts w:ascii="Times New Roman" w:hAnsi="Times New Roman" w:cs="Times New Roman"/>
-          <w:sz w:val="24"/>
-          <w:szCs w:val="24"/>
-        </w:rPr>
-        <w:t>! Morally acceptable / obligatory</w:t>
-      </w:r>
-    </w:p>
-    <w:p>
-      <w:pPr>
-        <w:rPr>
-          <w:rFonts w:ascii="Times New Roman" w:hAnsi="Times New Roman" w:cs="Times New Roman"/>
-          <w:sz w:val="24"/>
-          <w:szCs w:val="24"/>
-        </w:rPr>
-      </w:pPr>
-      <w:r>
-        <w:rPr>
-          <w:rFonts w:ascii="Times New Roman" w:hAnsi="Times New Roman" w:cs="Times New Roman"/>
-          <w:sz w:val="24"/>
-          <w:szCs w:val="24"/>
-        </w:rPr>
-        <w:t>Part 3: But ta</w:t>
-      </w:r>
-      <w:r>
-        <w:rPr>
-          <w:rFonts w:ascii="Times New Roman" w:hAnsi="Times New Roman" w:cs="Times New Roman"/>
-          <w:sz w:val="24"/>
-          <w:szCs w:val="24"/>
-        </w:rPr>
-        <w:t>ra! What about blah blah bleep bl</w:t>
-      </w:r>
-      <w:r>
-        <w:rPr>
-          <w:rFonts w:ascii="Times New Roman" w:hAnsi="Times New Roman" w:cs="Times New Roman"/>
-          <w:sz w:val="24"/>
-          <w:szCs w:val="24"/>
-        </w:rPr>
-        <w:t>oop?? Well, here’s what I say to your bleep bloop!</w:t>
-      </w:r>
-    </w:p>
-    <w:p>
-      <w:pPr>
-        <w:rPr>
-          <w:rFonts w:ascii="Times New Roman" w:hAnsi="Times New Roman" w:cs="Times New Roman"/>
-          <w:sz w:val="24"/>
-          <w:szCs w:val="24"/>
-        </w:rPr>
-      </w:pPr>
+        <w:t xml:space="preserve">hat happens to them. You’re making them unhappy without their consent. AS OPPOSED TO people being told “hey, you might be made sad in this experiment, opt out by clicking &lt;here&gt;. </w:t>
+      </w:r>
+    </w:p>
+    <w:p>
+      <w:pPr>
+        <w:rPr>
+          <w:rFonts w:ascii="Times New Roman" w:hAnsi="Times New Roman" w:cs="Times New Roman"/>
+          <w:sz w:val="24"/>
+          <w:szCs w:val="24"/>
+        </w:rPr>
+      </w:pPr>
+      <w:r>
+        <w:rPr>
+          <w:rFonts w:ascii="Times New Roman" w:hAnsi="Times New Roman" w:cs="Times New Roman"/>
+          <w:sz w:val="24"/>
+          <w:szCs w:val="24"/>
+        </w:rPr>
+        <w:t>P</w:t>
+      </w:r>
+      <w:r>
+        <w:rPr>
+          <w:rFonts w:ascii="Times New Roman" w:hAnsi="Times New Roman" w:cs="Times New Roman"/>
+          <w:sz w:val="24"/>
+          <w:szCs w:val="24"/>
+        </w:rPr>
+        <w:t>3</w:t>
+      </w:r>
+      <w:r>
+        <w:rPr>
+          <w:rFonts w:ascii="Times New Roman" w:hAnsi="Times New Roman" w:cs="Times New Roman"/>
+          <w:sz w:val="24"/>
+          <w:szCs w:val="24"/>
+        </w:rPr>
+        <w:t xml:space="preserve">: </w:t>
+      </w:r>
+      <w:proofErr w:type="spellStart"/>
+      <w:r>
+        <w:rPr>
+          <w:rFonts w:ascii="Times New Roman" w:hAnsi="Times New Roman" w:cs="Times New Roman"/>
+          <w:sz w:val="24"/>
+          <w:szCs w:val="24"/>
+        </w:rPr>
+        <w:t>facebook</w:t>
+      </w:r>
+      <w:proofErr w:type="spellEnd"/>
+      <w:r>
+        <w:rPr>
+          <w:rFonts w:ascii="Times New Roman" w:hAnsi="Times New Roman" w:cs="Times New Roman"/>
+          <w:sz w:val="24"/>
+          <w:szCs w:val="24"/>
+        </w:rPr>
+        <w:t xml:space="preserve"> didn’t tell people. </w:t>
+      </w:r>
+    </w:p>
+    <w:p>
+      <w:pPr>
+        <w:rPr>
+          <w:rFonts w:ascii="Times New Roman" w:hAnsi="Times New Roman" w:cs="Times New Roman"/>
+          <w:sz w:val="24"/>
+          <w:szCs w:val="24"/>
+        </w:rPr>
+      </w:pPr>
+      <w:r>
+        <w:rPr>
+          <w:rFonts w:ascii="Times New Roman" w:hAnsi="Times New Roman" w:cs="Times New Roman"/>
+          <w:sz w:val="24"/>
+          <w:szCs w:val="24"/>
+        </w:rPr>
+        <w:tab/>
+      </w:r>
+      <w:proofErr w:type="spellStart"/>
+      <w:r>
+        <w:rPr>
+          <w:rFonts w:ascii="Times New Roman" w:hAnsi="Times New Roman" w:cs="Times New Roman"/>
+          <w:sz w:val="24"/>
+          <w:szCs w:val="24"/>
+        </w:rPr>
+        <w:t>Fb’s</w:t>
+      </w:r>
+      <w:proofErr w:type="spellEnd"/>
+      <w:r>
+        <w:rPr>
+          <w:rFonts w:ascii="Times New Roman" w:hAnsi="Times New Roman" w:cs="Times New Roman"/>
+          <w:sz w:val="24"/>
+          <w:szCs w:val="24"/>
+        </w:rPr>
+        <w:t xml:space="preserve"> user policy is way too vague to cover this. Nobody actually signed up for this when they decided to use </w:t>
+      </w:r>
+      <w:proofErr w:type="spellStart"/>
+      <w:r>
+        <w:rPr>
+          <w:rFonts w:ascii="Times New Roman" w:hAnsi="Times New Roman" w:cs="Times New Roman"/>
+          <w:sz w:val="24"/>
+          <w:szCs w:val="24"/>
+        </w:rPr>
+        <w:t>facebook</w:t>
+      </w:r>
+      <w:proofErr w:type="spellEnd"/>
+      <w:r>
+        <w:rPr>
+          <w:rFonts w:ascii="Times New Roman" w:hAnsi="Times New Roman" w:cs="Times New Roman"/>
+          <w:sz w:val="24"/>
+          <w:szCs w:val="24"/>
+        </w:rPr>
+        <w:t xml:space="preserve">. Nobody thought this was a risk. Sure, we ‘agreed’ to it, but like, isn’t there an implied “we won’t fuck with you” when you’re about to use a website that’s </w:t>
+      </w:r>
+      <w:r>
+        <w:rPr>
+          <w:rFonts w:ascii="Times New Roman" w:hAnsi="Times New Roman" w:cs="Times New Roman"/>
+          <w:sz w:val="24"/>
+          <w:szCs w:val="24"/>
+        </w:rPr>
+        <w:t xml:space="preserve">so worldwide?? </w:t>
+      </w:r>
+      <w:r>
+        <w:rPr>
+          <w:rFonts w:ascii="Times New Roman" w:hAnsi="Times New Roman" w:cs="Times New Roman"/>
+          <w:sz w:val="24"/>
+          <w:szCs w:val="24"/>
+        </w:rPr>
+        <w:t xml:space="preserve">Like, there are regulations on user agreements for a reason, and this is it. So websites can’t take advantage of you. </w:t>
+      </w:r>
+    </w:p>
+    <w:p>
+      <w:pPr>
+        <w:rPr>
+          <w:rFonts w:ascii="Times New Roman" w:hAnsi="Times New Roman" w:cs="Times New Roman"/>
+          <w:sz w:val="24"/>
+          <w:szCs w:val="24"/>
+        </w:rPr>
+      </w:pPr>
+      <w:r>
+        <w:rPr>
+          <w:rFonts w:ascii="Times New Roman" w:hAnsi="Times New Roman" w:cs="Times New Roman"/>
+          <w:sz w:val="24"/>
+          <w:szCs w:val="24"/>
+        </w:rPr>
+        <w:t>---</w:t>
+      </w:r>
+    </w:p>
+    <w:p>
+      <w:pPr>
+        <w:rPr>
+          <w:rFonts w:ascii="Times New Roman" w:hAnsi="Times New Roman" w:cs="Times New Roman"/>
+          <w:sz w:val="24"/>
+          <w:szCs w:val="24"/>
+        </w:rPr>
+      </w:pPr>
+      <w:r>
+        <w:rPr>
+          <w:rFonts w:ascii="Times New Roman" w:hAnsi="Times New Roman" w:cs="Times New Roman"/>
+          <w:sz w:val="24"/>
+          <w:szCs w:val="24"/>
+        </w:rPr>
+        <w:t>C</w:t>
+      </w:r>
+      <w:r>
+        <w:rPr>
+          <w:rFonts w:ascii="Times New Roman" w:hAnsi="Times New Roman" w:cs="Times New Roman"/>
+          <w:sz w:val="24"/>
+          <w:szCs w:val="24"/>
+        </w:rPr>
+        <w:t>:</w:t>
+      </w:r>
+      <w:r>
+        <w:rPr>
+          <w:rFonts w:ascii="Times New Roman" w:hAnsi="Times New Roman" w:cs="Times New Roman"/>
+          <w:sz w:val="24"/>
+          <w:szCs w:val="24"/>
+        </w:rPr>
+        <w:t xml:space="preserve"> </w:t>
+      </w:r>
+      <w:proofErr w:type="spellStart"/>
+      <w:r>
+        <w:rPr>
+          <w:rFonts w:ascii="Times New Roman" w:hAnsi="Times New Roman" w:cs="Times New Roman"/>
+          <w:sz w:val="24"/>
+          <w:szCs w:val="24"/>
+        </w:rPr>
+        <w:t>facebook</w:t>
+      </w:r>
+      <w:proofErr w:type="spellEnd"/>
+      <w:r>
+        <w:rPr>
+          <w:rFonts w:ascii="Times New Roman" w:hAnsi="Times New Roman" w:cs="Times New Roman"/>
+          <w:sz w:val="24"/>
+          <w:szCs w:val="24"/>
+        </w:rPr>
+        <w:t xml:space="preserve"> was morally wrong to do the thing</w:t>
+      </w:r>
+    </w:p>
+    <w:p>
+      <w:pPr>
+        <w:rPr>
+          <w:rFonts w:ascii="Times New Roman" w:hAnsi="Times New Roman" w:cs="Times New Roman"/>
+          <w:sz w:val="24"/>
+          <w:szCs w:val="24"/>
+        </w:rPr>
+      </w:pPr>
+      <w:r>
+        <w:rPr>
+          <w:rFonts w:ascii="Times New Roman" w:hAnsi="Times New Roman" w:cs="Times New Roman"/>
+          <w:sz w:val="24"/>
+          <w:szCs w:val="24"/>
+        </w:rPr>
+        <w:t xml:space="preserve">Part 3: But </w:t>
+      </w:r>
+      <w:proofErr w:type="spellStart"/>
+      <w:proofErr w:type="gramStart"/>
+      <w:r>
+        <w:rPr>
+          <w:rFonts w:ascii="Times New Roman" w:hAnsi="Times New Roman" w:cs="Times New Roman"/>
+          <w:sz w:val="24"/>
+          <w:szCs w:val="24"/>
+        </w:rPr>
+        <w:t>ta</w:t>
+      </w:r>
+      <w:r>
+        <w:rPr>
+          <w:rFonts w:ascii="Times New Roman" w:hAnsi="Times New Roman" w:cs="Times New Roman"/>
+          <w:sz w:val="24"/>
+          <w:szCs w:val="24"/>
+        </w:rPr>
+        <w:t>ra</w:t>
+      </w:r>
+      <w:proofErr w:type="spellEnd"/>
+      <w:proofErr w:type="gramEnd"/>
+      <w:r>
+        <w:rPr>
+          <w:rFonts w:ascii="Times New Roman" w:hAnsi="Times New Roman" w:cs="Times New Roman"/>
+          <w:sz w:val="24"/>
+          <w:szCs w:val="24"/>
+        </w:rPr>
+        <w:t xml:space="preserve">! What about blah </w:t>
+      </w:r>
+      <w:proofErr w:type="spellStart"/>
+      <w:r>
+        <w:rPr>
+          <w:rFonts w:ascii="Times New Roman" w:hAnsi="Times New Roman" w:cs="Times New Roman"/>
+          <w:sz w:val="24"/>
+          <w:szCs w:val="24"/>
+        </w:rPr>
+        <w:t>blah</w:t>
+      </w:r>
+      <w:proofErr w:type="spellEnd"/>
+      <w:r>
+        <w:rPr>
+          <w:rFonts w:ascii="Times New Roman" w:hAnsi="Times New Roman" w:cs="Times New Roman"/>
+          <w:sz w:val="24"/>
+          <w:szCs w:val="24"/>
+        </w:rPr>
+        <w:t xml:space="preserve"> bleep </w:t>
+      </w:r>
+      <w:proofErr w:type="spellStart"/>
+      <w:r>
+        <w:rPr>
+          <w:rFonts w:ascii="Times New Roman" w:hAnsi="Times New Roman" w:cs="Times New Roman"/>
+          <w:sz w:val="24"/>
+          <w:szCs w:val="24"/>
+        </w:rPr>
+        <w:t>bl</w:t>
+      </w:r>
+      <w:r>
+        <w:rPr>
+          <w:rFonts w:ascii="Times New Roman" w:hAnsi="Times New Roman" w:cs="Times New Roman"/>
+          <w:sz w:val="24"/>
+          <w:szCs w:val="24"/>
+        </w:rPr>
+        <w:t>oop</w:t>
+      </w:r>
+      <w:proofErr w:type="spellEnd"/>
+      <w:r>
+        <w:rPr>
+          <w:rFonts w:ascii="Times New Roman" w:hAnsi="Times New Roman" w:cs="Times New Roman"/>
+          <w:sz w:val="24"/>
+          <w:szCs w:val="24"/>
+        </w:rPr>
+        <w:t xml:space="preserve"> ()</w:t>
+      </w:r>
+      <w:r>
+        <w:rPr>
+          <w:rFonts w:ascii="Times New Roman" w:hAnsi="Times New Roman" w:cs="Times New Roman"/>
+          <w:sz w:val="24"/>
+          <w:szCs w:val="24"/>
+        </w:rPr>
+        <w:t xml:space="preserve">?? Well, here’s what I say to your bleep </w:t>
+      </w:r>
+      <w:proofErr w:type="spellStart"/>
+      <w:r>
+        <w:rPr>
+          <w:rFonts w:ascii="Times New Roman" w:hAnsi="Times New Roman" w:cs="Times New Roman"/>
+          <w:sz w:val="24"/>
+          <w:szCs w:val="24"/>
+        </w:rPr>
+        <w:t>bloop</w:t>
+      </w:r>
+      <w:proofErr w:type="spellEnd"/>
+      <w:r>
+        <w:rPr>
+          <w:rFonts w:ascii="Times New Roman" w:hAnsi="Times New Roman" w:cs="Times New Roman"/>
+          <w:sz w:val="24"/>
+          <w:szCs w:val="24"/>
+        </w:rPr>
+        <w:t>!</w:t>
+      </w:r>
+    </w:p>
+    <w:p>
+      <w:pPr>
+        <w:ind w:firstLine="720"/>
+        <w:rPr>
+          <w:rFonts w:ascii="Times New Roman" w:hAnsi="Times New Roman" w:cs="Times New Roman"/>
+          <w:sz w:val="24"/>
+          <w:szCs w:val="24"/>
+        </w:rPr>
+      </w:pPr>
+      <w:proofErr w:type="gramStart"/>
+      <w:r>
+        <w:rPr>
+          <w:rFonts w:ascii="Times New Roman" w:hAnsi="Times New Roman" w:cs="Times New Roman"/>
+          <w:sz w:val="24"/>
+          <w:szCs w:val="24"/>
+        </w:rPr>
+        <w:t>BUT TARA THAT MIGHT INTRODUCE B</w:t>
+      </w:r>
+      <w:r>
+        <w:rPr>
+          <w:rFonts w:ascii="Times New Roman" w:hAnsi="Times New Roman" w:cs="Times New Roman"/>
+          <w:sz w:val="24"/>
+          <w:szCs w:val="24"/>
+        </w:rPr>
+        <w:t>IAS.</w:t>
+      </w:r>
+      <w:proofErr w:type="gramEnd"/>
+      <w:r>
+        <w:rPr>
+          <w:rFonts w:ascii="Times New Roman" w:hAnsi="Times New Roman" w:cs="Times New Roman"/>
+          <w:sz w:val="24"/>
+          <w:szCs w:val="24"/>
+        </w:rPr>
+        <w:t xml:space="preserve"> Maybe </w:t>
+      </w:r>
+      <w:proofErr w:type="spellStart"/>
+      <w:r>
+        <w:rPr>
+          <w:rFonts w:ascii="Times New Roman" w:hAnsi="Times New Roman" w:cs="Times New Roman"/>
+          <w:sz w:val="24"/>
+          <w:szCs w:val="24"/>
+        </w:rPr>
+        <w:t>fb</w:t>
+      </w:r>
+      <w:proofErr w:type="spellEnd"/>
+      <w:r>
+        <w:rPr>
+          <w:rFonts w:ascii="Times New Roman" w:hAnsi="Times New Roman" w:cs="Times New Roman"/>
+          <w:sz w:val="24"/>
+          <w:szCs w:val="24"/>
+        </w:rPr>
+        <w:t xml:space="preserve"> didn’t want anybody to know because people react when you tell them </w:t>
+      </w:r>
+      <w:proofErr w:type="spellStart"/>
+      <w:r>
+        <w:rPr>
+          <w:rFonts w:ascii="Times New Roman" w:hAnsi="Times New Roman" w:cs="Times New Roman"/>
+          <w:sz w:val="24"/>
+          <w:szCs w:val="24"/>
+        </w:rPr>
+        <w:t>theyre</w:t>
+      </w:r>
+      <w:proofErr w:type="spellEnd"/>
+      <w:r>
+        <w:rPr>
+          <w:rFonts w:ascii="Times New Roman" w:hAnsi="Times New Roman" w:cs="Times New Roman"/>
+          <w:sz w:val="24"/>
+          <w:szCs w:val="24"/>
+        </w:rPr>
+        <w:t xml:space="preserve"> being watched. But you don’t have to tell them what they’re being observed for! Tell them “hey we’re doing a random study, you might be sadder, no biggie just opt out if you’re not into that” without hinting at them to watch out for if their newsfeed just got suddenly happier / sadder.</w:t>
+      </w:r>
     </w:p>
     <w:sectPr>
       <w:headerReference w:type="default" r:id="rId7"/>

</xml_diff>